<commit_message>
Removed old code that wasn't working
</commit_message>
<xml_diff>
--- a/HomeworkPlotly.docx
+++ b/HomeworkPlotly.docx
@@ -430,6 +430,121 @@
     <w:p>
       <w:r>
         <w:t>© 2019 Trilogy Education Services</w:t>
+      </w:r>
+    </w:p>
+    <w:p/>
+    <w:p>
+      <w:r>
+        <w:lastRenderedPageBreak/>
+        <w:drawing>
+          <wp:inline distT="0" distB="0" distL="0" distR="0" wp14:anchorId="58E00814" wp14:editId="25A2BD36">
+            <wp:extent cx="1752845" cy="1381318"/>
+            <wp:effectExtent l="0" t="0" r="0" b="9525"/>
+            <wp:docPr id="1" name="Picture 1"/>
+            <wp:cNvGraphicFramePr>
+              <a:graphicFrameLocks xmlns:a="http://schemas.openxmlformats.org/drawingml/2006/main" noChangeAspect="1"/>
+            </wp:cNvGraphicFramePr>
+            <a:graphic xmlns:a="http://schemas.openxmlformats.org/drawingml/2006/main">
+              <a:graphicData uri="http://schemas.openxmlformats.org/drawingml/2006/picture">
+                <pic:pic xmlns:pic="http://schemas.openxmlformats.org/drawingml/2006/picture">
+                  <pic:nvPicPr>
+                    <pic:cNvPr id="1" name=""/>
+                    <pic:cNvPicPr/>
+                  </pic:nvPicPr>
+                  <pic:blipFill>
+                    <a:blip r:embed="rId4"/>
+                    <a:stretch>
+                      <a:fillRect/>
+                    </a:stretch>
+                  </pic:blipFill>
+                  <pic:spPr>
+                    <a:xfrm>
+                      <a:off x="0" y="0"/>
+                      <a:ext cx="1752845" cy="1381318"/>
+                    </a:xfrm>
+                    <a:prstGeom prst="rect">
+                      <a:avLst/>
+                    </a:prstGeom>
+                  </pic:spPr>
+                </pic:pic>
+              </a:graphicData>
+            </a:graphic>
+          </wp:inline>
+        </w:drawing>
+      </w:r>
+      <w:r>
+        <w:drawing>
+          <wp:inline distT="0" distB="0" distL="0" distR="0" wp14:anchorId="0719BE2B" wp14:editId="01A12269">
+            <wp:extent cx="2353003" cy="2152950"/>
+            <wp:effectExtent l="0" t="0" r="9525" b="0"/>
+            <wp:docPr id="2" name="Picture 2"/>
+            <wp:cNvGraphicFramePr>
+              <a:graphicFrameLocks xmlns:a="http://schemas.openxmlformats.org/drawingml/2006/main" noChangeAspect="1"/>
+            </wp:cNvGraphicFramePr>
+            <a:graphic xmlns:a="http://schemas.openxmlformats.org/drawingml/2006/main">
+              <a:graphicData uri="http://schemas.openxmlformats.org/drawingml/2006/picture">
+                <pic:pic xmlns:pic="http://schemas.openxmlformats.org/drawingml/2006/picture">
+                  <pic:nvPicPr>
+                    <pic:cNvPr id="1" name=""/>
+                    <pic:cNvPicPr/>
+                  </pic:nvPicPr>
+                  <pic:blipFill>
+                    <a:blip r:embed="rId5"/>
+                    <a:stretch>
+                      <a:fillRect/>
+                    </a:stretch>
+                  </pic:blipFill>
+                  <pic:spPr>
+                    <a:xfrm>
+                      <a:off x="0" y="0"/>
+                      <a:ext cx="2353003" cy="2152950"/>
+                    </a:xfrm>
+                    <a:prstGeom prst="rect">
+                      <a:avLst/>
+                    </a:prstGeom>
+                  </pic:spPr>
+                </pic:pic>
+              </a:graphicData>
+            </a:graphic>
+          </wp:inline>
+        </w:drawing>
+      </w:r>
+      <w:r>
+        <w:drawing>
+          <wp:inline distT="0" distB="0" distL="0" distR="0" wp14:anchorId="55F62975" wp14:editId="5FA155BA">
+            <wp:extent cx="2514951" cy="2476846"/>
+            <wp:effectExtent l="0" t="0" r="0" b="0"/>
+            <wp:docPr id="3" name="Picture 3"/>
+            <wp:cNvGraphicFramePr>
+              <a:graphicFrameLocks xmlns:a="http://schemas.openxmlformats.org/drawingml/2006/main" noChangeAspect="1"/>
+            </wp:cNvGraphicFramePr>
+            <a:graphic xmlns:a="http://schemas.openxmlformats.org/drawingml/2006/main">
+              <a:graphicData uri="http://schemas.openxmlformats.org/drawingml/2006/picture">
+                <pic:pic xmlns:pic="http://schemas.openxmlformats.org/drawingml/2006/picture">
+                  <pic:nvPicPr>
+                    <pic:cNvPr id="1" name=""/>
+                    <pic:cNvPicPr/>
+                  </pic:nvPicPr>
+                  <pic:blipFill>
+                    <a:blip r:embed="rId6"/>
+                    <a:stretch>
+                      <a:fillRect/>
+                    </a:stretch>
+                  </pic:blipFill>
+                  <pic:spPr>
+                    <a:xfrm>
+                      <a:off x="0" y="0"/>
+                      <a:ext cx="2514951" cy="2476846"/>
+                    </a:xfrm>
+                    <a:prstGeom prst="rect">
+                      <a:avLst/>
+                    </a:prstGeom>
+                  </pic:spPr>
+                </pic:pic>
+              </a:graphicData>
+            </a:graphic>
+          </wp:inline>
+        </w:drawing>
       </w:r>
     </w:p>
     <w:sectPr>
@@ -868,6 +983,36 @@
     <w:semiHidden/>
     <w:unhideWhenUsed/>
   </w:style>
+  <w:style w:type="paragraph" w:styleId="BalloonText">
+    <w:name w:val="Balloon Text"/>
+    <w:basedOn w:val="Normal"/>
+    <w:link w:val="BalloonTextChar"/>
+    <w:uiPriority w:val="99"/>
+    <w:semiHidden/>
+    <w:unhideWhenUsed/>
+    <w:rsid w:val="00FF5B77"/>
+    <w:pPr>
+      <w:spacing w:after="0" w:line="240" w:lineRule="auto"/>
+    </w:pPr>
+    <w:rPr>
+      <w:rFonts w:ascii="Segoe UI" w:hAnsi="Segoe UI" w:cs="Segoe UI"/>
+      <w:sz w:val="18"/>
+      <w:szCs w:val="18"/>
+    </w:rPr>
+  </w:style>
+  <w:style w:type="character" w:customStyle="1" w:styleId="BalloonTextChar">
+    <w:name w:val="Balloon Text Char"/>
+    <w:basedOn w:val="DefaultParagraphFont"/>
+    <w:link w:val="BalloonText"/>
+    <w:uiPriority w:val="99"/>
+    <w:semiHidden/>
+    <w:rsid w:val="00FF5B77"/>
+    <w:rPr>
+      <w:rFonts w:ascii="Segoe UI" w:hAnsi="Segoe UI" w:cs="Segoe UI"/>
+      <w:sz w:val="18"/>
+      <w:szCs w:val="18"/>
+    </w:rPr>
+  </w:style>
 </w:styles>
 </file>
 

</xml_diff>